<commit_message>
Added 6th formal meeting and 7th formal meeting.
</commit_message>
<xml_diff>
--- a/minutes/formal/20191121.G17FormalMeetingMinutes6.docx
+++ b/minutes/formal/20191121.G17FormalMeetingMinutes6.docx
@@ -117,8 +117,72 @@
         <w:rPr>
           <w:rFonts w:hint="eastAsia"/>
         </w:rPr>
-        <w:t>: LI Mingchen, LI YiMing, WANG Boya, YU Guohao, ZHU Hongyi</w:t>
-      </w:r>
+        <w:t xml:space="preserve">: LI </w:t>
+      </w:r>
+      <w:proofErr w:type="spellStart"/>
+      <w:r>
+        <w:rPr>
+          <w:rFonts w:hint="eastAsia"/>
+        </w:rPr>
+        <w:t>Mingchen</w:t>
+      </w:r>
+      <w:proofErr w:type="spellEnd"/>
+      <w:r>
+        <w:rPr>
+          <w:rFonts w:hint="eastAsia"/>
+        </w:rPr>
+        <w:t xml:space="preserve">, LI </w:t>
+      </w:r>
+      <w:proofErr w:type="spellStart"/>
+      <w:r>
+        <w:rPr>
+          <w:rFonts w:hint="eastAsia"/>
+        </w:rPr>
+        <w:t>YiMing</w:t>
+      </w:r>
+      <w:proofErr w:type="spellEnd"/>
+      <w:r>
+        <w:rPr>
+          <w:rFonts w:hint="eastAsia"/>
+        </w:rPr>
+        <w:t xml:space="preserve">, WANG </w:t>
+      </w:r>
+      <w:proofErr w:type="spellStart"/>
+      <w:r>
+        <w:rPr>
+          <w:rFonts w:hint="eastAsia"/>
+        </w:rPr>
+        <w:t>Boya</w:t>
+      </w:r>
+      <w:proofErr w:type="spellEnd"/>
+      <w:r>
+        <w:rPr>
+          <w:rFonts w:hint="eastAsia"/>
+        </w:rPr>
+        <w:t xml:space="preserve">, YU </w:t>
+      </w:r>
+      <w:proofErr w:type="spellStart"/>
+      <w:r>
+        <w:rPr>
+          <w:rFonts w:hint="eastAsia"/>
+        </w:rPr>
+        <w:t>Guohao</w:t>
+      </w:r>
+      <w:proofErr w:type="spellEnd"/>
+      <w:r>
+        <w:rPr>
+          <w:rFonts w:hint="eastAsia"/>
+        </w:rPr>
+        <w:t xml:space="preserve">, ZHU </w:t>
+      </w:r>
+      <w:proofErr w:type="spellStart"/>
+      <w:r>
+        <w:rPr>
+          <w:rFonts w:hint="eastAsia"/>
+        </w:rPr>
+        <w:t>Hongyi</w:t>
+      </w:r>
+      <w:proofErr w:type="spellEnd"/>
     </w:p>
     <w:p>
       <w:r>
@@ -173,9 +237,11 @@
         </w:rPr>
         <w:t xml:space="preserve"> </w:t>
       </w:r>
+      <w:proofErr w:type="spellStart"/>
       <w:r>
         <w:t>Mingchen</w:t>
       </w:r>
+      <w:proofErr w:type="spellEnd"/>
       <w:r>
         <w:t xml:space="preserve"> LI</w:t>
       </w:r>
@@ -280,7 +346,15 @@
         <w:ind w:firstLineChars="0"/>
       </w:pPr>
       <w:r>
-        <w:t>If there is s</w:t>
+        <w:t xml:space="preserve">If there </w:t>
+      </w:r>
+      <w:proofErr w:type="gramStart"/>
+      <w:r>
+        <w:t>is</w:t>
+      </w:r>
+      <w:proofErr w:type="gramEnd"/>
+      <w:r>
+        <w:t xml:space="preserve"> s</w:t>
       </w:r>
       <w:r>
         <w:t>tudents who are absent more than three times</w:t>
@@ -305,16 +379,21 @@
         <w:t>T</w:t>
       </w:r>
       <w:r>
-        <w:t>eahcer</w:t>
+        <w:t>ea</w:t>
+      </w:r>
+      <w:r>
+        <w:t>c</w:t>
+      </w:r>
+      <w:bookmarkStart w:id="0" w:name="_GoBack"/>
+      <w:bookmarkEnd w:id="0"/>
+      <w:r>
+        <w:t>her</w:t>
       </w:r>
       <w:r>
         <w:t xml:space="preserve">s belongs to faculty, add one more level </w:t>
       </w:r>
       <w:r>
-        <w:t>“Faculty”</w:t>
-      </w:r>
-      <w:r>
-        <w:t xml:space="preserve"> between “Teacher” and “School”</w:t>
+        <w:t>“Faculty” between “Teacher” and “School”</w:t>
       </w:r>
       <w:r>
         <w:t>.</w:t>
@@ -418,7 +497,6 @@
         </w:numPr>
         <w:ind w:firstLineChars="0"/>
         <w:rPr>
-          <w:rFonts w:hint="eastAsia"/>
           <w:szCs w:val="24"/>
         </w:rPr>
       </w:pPr>
@@ -461,10 +539,10 @@
         </w:numPr>
         <w:ind w:firstLineChars="0"/>
         <w:rPr>
-          <w:rFonts w:hint="eastAsia"/>
           <w:szCs w:val="24"/>
         </w:rPr>
       </w:pPr>
+      <w:proofErr w:type="spellStart"/>
       <w:r>
         <w:rPr>
           <w:b/>
@@ -474,6 +552,7 @@
         </w:rPr>
         <w:t>Qtpython</w:t>
       </w:r>
+      <w:proofErr w:type="spellEnd"/>
       <w:r>
         <w:rPr>
           <w:color w:val="FF0000"/>
@@ -499,8 +578,6 @@
         </w:rPr>
         <w:t xml:space="preserve">ed. </w:t>
       </w:r>
-      <w:bookmarkStart w:id="0" w:name="_GoBack"/>
-      <w:bookmarkEnd w:id="0"/>
     </w:p>
     <w:sectPr>
       <w:pgSz w:w="11906" w:h="16838"/>

</xml_diff>